<commit_message>
added governance indictators and looked at status methods
</commit_message>
<xml_diff>
--- a/data/fao_landings/fao_stock_status_methods.docx
+++ b/data/fao_landings/fao_stock_status_methods.docx
@@ -774,13 +774,7 @@
         <w:rPr>
           <w:rFonts w:eastAsia="Times New Roman" w:cstheme="minorHAnsi"/>
         </w:rPr>
-        <w:t>super</w:t>
-      </w:r>
-      <w:r>
-        <w:rPr>
-          <w:rFonts w:eastAsia="Times New Roman" w:cstheme="minorHAnsi"/>
-        </w:rPr>
-        <w:t>ensemble model.</w:t>
+        <w:t>superensemble model.</w:t>
       </w:r>
     </w:p>
     <w:p>
@@ -896,19 +890,7 @@
         <w:rPr>
           <w:rFonts w:eastAsia="Times New Roman" w:cstheme="minorHAnsi"/>
         </w:rPr>
-        <w:t>(</w:t>
-      </w:r>
-      <w:r>
-        <w:rPr>
-          <w:rFonts w:eastAsia="Times New Roman" w:cstheme="minorHAnsi"/>
-        </w:rPr>
-        <w:t xml:space="preserve">5-yr left-aligned </w:t>
-      </w:r>
-      <w:r>
-        <w:rPr>
-          <w:rFonts w:eastAsia="Times New Roman" w:cstheme="minorHAnsi"/>
-        </w:rPr>
-        <w:t xml:space="preserve">rolling mean) </w:t>
+        <w:t xml:space="preserve">(5-yr left-aligned rolling mean) </w:t>
       </w:r>
       <w:r>
         <w:rPr>
@@ -1290,10 +1272,7 @@
         <w:contextualSpacing/>
       </w:pPr>
       <w:r>
-        <w:t>The</w:t>
-      </w:r>
-      <w:r>
-        <w:t xml:space="preserve"> superensemble model uses boosted regression trees (BRT) to estimate stock status (B/B</w:t>
+        <w:t>The superensemble model uses boosted regression trees (BRT) to estimate stock status (B/B</w:t>
       </w:r>
       <w:r>
         <w:rPr>
@@ -1311,13 +1290,7 @@
         <w:t>MSY</w:t>
       </w:r>
       <w:r>
-        <w:t xml:space="preserve"> </w:t>
-      </w:r>
-      <w:r>
-        <w:t>estimates of four</w:t>
-      </w:r>
-      <w:r>
-        <w:t xml:space="preserve"> individual catch-only assessment models (</w:t>
+        <w:t xml:space="preserve"> estimates of four individual catch-only assessment models (</w:t>
       </w:r>
       <w:r>
         <w:rPr>
@@ -1490,13 +1463,7 @@
                     <w:rPr>
                       <w:rFonts w:ascii="Cambria Math" w:hAnsi="Cambria Math"/>
                     </w:rPr>
-                    <m:t>OC</m:t>
-                  </m:r>
-                  <m:r>
-                    <w:rPr>
-                      <w:rFonts w:ascii="Cambria Math" w:hAnsi="Cambria Math"/>
-                    </w:rPr>
-                    <m:t xml:space="preserve">OM </m:t>
+                    <m:t xml:space="preserve">OCOM </m:t>
                   </m:r>
                 </m:sub>
               </m:sSub>
@@ -2455,26 +2422,46 @@
         <w:rPr>
           <w:rFonts w:eastAsia="Times New Roman" w:cstheme="minorHAnsi"/>
         </w:rPr>
+        <w:t xml:space="preserve"> vulnerability metric; (5) </w:t>
+      </w:r>
+      <w:r>
+        <w:rPr>
+          <w:rFonts w:eastAsia="Times New Roman" w:cstheme="minorHAnsi"/>
+        </w:rPr>
+        <w:t xml:space="preserve">derived from </w:t>
+      </w:r>
+      <w:r>
+        <w:rPr>
+          <w:rFonts w:eastAsia="Times New Roman" w:cstheme="minorHAnsi"/>
+        </w:rPr>
+        <w:t xml:space="preserve">the </w:t>
+      </w:r>
+      <w:r>
+        <w:rPr>
+          <w:rFonts w:eastAsia="Times New Roman" w:cstheme="minorHAnsi"/>
+        </w:rPr>
+        <w:t>FB/SLB</w:t>
+      </w:r>
+      <w:r>
+        <w:rPr>
+          <w:rFonts w:eastAsia="Times New Roman" w:cstheme="minorHAnsi"/>
+        </w:rPr>
         <w:t xml:space="preserve"> </w:t>
       </w:r>
       <w:r>
         <w:rPr>
           <w:rFonts w:eastAsia="Times New Roman" w:cstheme="minorHAnsi"/>
         </w:rPr>
-        <w:t>vulnerability metric</w:t>
-      </w:r>
-      <w:r>
-        <w:rPr>
-          <w:rFonts w:eastAsia="Times New Roman" w:cstheme="minorHAnsi"/>
-        </w:rPr>
-        <w:t xml:space="preserve">; </w:t>
-      </w:r>
-      <w:r>
-        <w:rPr>
-          <w:rFonts w:eastAsia="Times New Roman" w:cstheme="minorHAnsi"/>
-        </w:rPr>
-        <w:t>(5)</w:t>
-      </w:r>
+        <w:t xml:space="preserve">Von </w:t>
+      </w:r>
+      <w:proofErr w:type="spellStart"/>
+      <w:r>
+        <w:rPr>
+          <w:rFonts w:eastAsia="Times New Roman" w:cstheme="minorHAnsi"/>
+        </w:rPr>
+        <w:t>Bertalanffy</w:t>
+      </w:r>
+      <w:proofErr w:type="spellEnd"/>
       <w:r>
         <w:rPr>
           <w:rFonts w:eastAsia="Times New Roman" w:cstheme="minorHAnsi"/>
@@ -2485,63 +2472,7 @@
         <w:rPr>
           <w:rFonts w:eastAsia="Times New Roman" w:cstheme="minorHAnsi"/>
         </w:rPr>
-        <w:t xml:space="preserve">derived from </w:t>
-      </w:r>
-      <w:r>
-        <w:rPr>
-          <w:rFonts w:eastAsia="Times New Roman" w:cstheme="minorHAnsi"/>
-        </w:rPr>
-        <w:t xml:space="preserve">the </w:t>
-      </w:r>
-      <w:r>
-        <w:rPr>
-          <w:rFonts w:eastAsia="Times New Roman" w:cstheme="minorHAnsi"/>
-        </w:rPr>
-        <w:t>FB/SLB</w:t>
-      </w:r>
-      <w:r>
-        <w:rPr>
-          <w:rFonts w:eastAsia="Times New Roman" w:cstheme="minorHAnsi"/>
-        </w:rPr>
-        <w:t xml:space="preserve"> </w:t>
-      </w:r>
-      <w:r>
-        <w:rPr>
-          <w:rFonts w:eastAsia="Times New Roman" w:cstheme="minorHAnsi"/>
-        </w:rPr>
-        <w:t xml:space="preserve">Von </w:t>
-      </w:r>
-      <w:proofErr w:type="spellStart"/>
-      <w:r>
-        <w:rPr>
-          <w:rFonts w:eastAsia="Times New Roman" w:cstheme="minorHAnsi"/>
-        </w:rPr>
-        <w:t>Bertalanffy</w:t>
-      </w:r>
-      <w:proofErr w:type="spellEnd"/>
-      <w:r>
-        <w:rPr>
-          <w:rFonts w:eastAsia="Times New Roman" w:cstheme="minorHAnsi"/>
-        </w:rPr>
-        <w:t xml:space="preserve"> </w:t>
-      </w:r>
-      <w:r>
-        <w:rPr>
-          <w:rFonts w:eastAsia="Times New Roman" w:cstheme="minorHAnsi"/>
-        </w:rPr>
-        <w:t>maximum age</w:t>
-      </w:r>
-      <w:r>
-        <w:rPr>
-          <w:rFonts w:eastAsia="Times New Roman" w:cstheme="minorHAnsi"/>
-        </w:rPr>
-        <w:t xml:space="preserve">; </w:t>
-      </w:r>
-      <w:r>
-        <w:rPr>
-          <w:rFonts w:eastAsia="Times New Roman" w:cstheme="minorHAnsi"/>
-        </w:rPr>
-        <w:t>(6) derived from the genus mode; or (7) derived from the family mode</w:t>
+        <w:t>maximum age; (6) derived from the genus mode; or (7) derived from the family mode</w:t>
       </w:r>
       <w:r>
         <w:rPr>
@@ -4127,19 +4058,7 @@
         <w:rPr>
           <w:rFonts w:eastAsia="Times New Roman" w:cstheme="minorHAnsi"/>
         </w:rPr>
-        <w:t xml:space="preserve"> </w:t>
-      </w:r>
-      <w:r>
-        <w:rPr>
-          <w:rFonts w:eastAsia="Times New Roman" w:cstheme="minorHAnsi"/>
-        </w:rPr>
-        <w:t xml:space="preserve">FAO stock area </w:t>
-      </w:r>
-      <w:r>
-        <w:rPr>
-          <w:rFonts w:eastAsia="Times New Roman" w:cstheme="minorHAnsi"/>
-        </w:rPr>
-        <w:t>centroids.</w:t>
+        <w:t xml:space="preserve"> FAO stock area centroids.</w:t>
       </w:r>
     </w:p>
     <w:p>
@@ -4283,13 +4202,7 @@
         <w:rPr>
           <w:rFonts w:eastAsia="Times New Roman" w:cstheme="minorHAnsi"/>
         </w:rPr>
-        <w:t xml:space="preserve"> Life hi</w:t>
-      </w:r>
-      <w:r>
-        <w:rPr>
-          <w:rFonts w:eastAsia="Times New Roman" w:cstheme="minorHAnsi"/>
-        </w:rPr>
-        <w:t xml:space="preserve">story categorizations for </w:t>
+        <w:t xml:space="preserve"> Life history categorizations for </w:t>
       </w:r>
       <w:proofErr w:type="spellStart"/>
       <w:r>
@@ -4545,13 +4458,7 @@
         <w:rPr>
           <w:rFonts w:eastAsia="Times New Roman" w:cstheme="minorHAnsi"/>
         </w:rPr>
-        <w:t>(where each stock is a FAO area-country-species triple).</w:t>
-      </w:r>
-      <w:r>
-        <w:rPr>
-          <w:rFonts w:eastAsia="Times New Roman" w:cstheme="minorHAnsi"/>
-        </w:rPr>
-        <w:t xml:space="preserve"> </w:t>
+        <w:t xml:space="preserve">(where each stock is a FAO area-country-species triple). </w:t>
       </w:r>
       <w:r>
         <w:rPr>
@@ -4679,13 +4586,7 @@
         <w:rPr>
           <w:rFonts w:eastAsia="Times New Roman" w:cstheme="minorHAnsi"/>
         </w:rPr>
-        <w:t>For all stocks, the x-axis span 1950-2010 but are unlabeled to minimize clutter</w:t>
-      </w:r>
-      <w:r>
-        <w:rPr>
-          <w:rFonts w:eastAsia="Times New Roman" w:cstheme="minorHAnsi"/>
-        </w:rPr>
-        <w:t>.</w:t>
+        <w:t>For all stocks, the x-axis span 1950-2010 but are unlabeled to minimize clutter.</w:t>
       </w:r>
     </w:p>
     <w:p>
@@ -4824,6 +4725,8 @@
           <w:rFonts w:eastAsia="Times New Roman" w:cstheme="minorHAnsi"/>
         </w:rPr>
       </w:pPr>
+      <w:bookmarkStart w:id="0" w:name="OLE_LINK1"/>
+      <w:bookmarkStart w:id="1" w:name="OLE_LINK2"/>
       <w:r>
         <w:rPr>
           <w:rFonts w:eastAsia="Times New Roman" w:cstheme="minorHAnsi"/>
@@ -4911,6 +4814,8 @@
         <w:t>.</w:t>
       </w:r>
     </w:p>
+    <w:bookmarkEnd w:id="0"/>
+    <w:bookmarkEnd w:id="1"/>
     <w:p>
       <w:pPr>
         <w:rPr>
@@ -5028,13 +4933,7 @@
         <w:rPr>
           <w:rFonts w:eastAsia="Times New Roman" w:cstheme="minorHAnsi"/>
         </w:rPr>
-        <w:t xml:space="preserve"> (</w:t>
-      </w:r>
-      <w:r>
-        <w:rPr>
-          <w:rFonts w:eastAsia="Times New Roman" w:cstheme="minorHAnsi"/>
-        </w:rPr>
-        <w:t>B/B</w:t>
+        <w:t xml:space="preserve"> (B/B</w:t>
       </w:r>
       <w:r>
         <w:rPr>
@@ -5090,15 +4989,7 @@
         <w:rPr>
           <w:rFonts w:eastAsia="Times New Roman" w:cstheme="minorHAnsi"/>
         </w:rPr>
-        <w:t xml:space="preserve"> e</w:t>
-      </w:r>
-      <w:bookmarkStart w:id="0" w:name="_GoBack"/>
-      <w:bookmarkEnd w:id="0"/>
-      <w:r>
-        <w:rPr>
-          <w:rFonts w:eastAsia="Times New Roman" w:cstheme="minorHAnsi"/>
-        </w:rPr>
-        <w:t>xploited</w:t>
+        <w:t xml:space="preserve"> exploited</w:t>
       </w:r>
       <w:r>
         <w:rPr>
@@ -9425,6 +9316,7 @@
         </w:rPr>
         <w:br w:type="page"/>
       </w:r>
+      <w:bookmarkStart w:id="2" w:name="_GoBack"/>
       <w:r>
         <w:rPr>
           <w:rFonts w:eastAsia="Times New Roman" w:cstheme="minorHAnsi"/>
@@ -10975,6 +10867,7 @@
         </w:rPr>
       </w:pPr>
     </w:p>
+    <w:bookmarkEnd w:id="2"/>
     <w:p>
       <w:pPr>
         <w:rPr>

</xml_diff>